<commit_message>
made changes in the srs
</commit_message>
<xml_diff>
--- a/SRS/SRS-version-1.1.docx
+++ b/SRS/SRS-version-1.1.docx
@@ -3256,6 +3256,7 @@
           <w:rFonts w:asciiTheme="minorHAnsi" w:eastAsiaTheme="minorEastAsia" w:hAnsiTheme="minorHAnsi" w:cstheme="minorBidi"/>
           <w:noProof/>
           <w:kern w:val="2"/>
+          <w:lang w:eastAsia="en-US"/>
           <w14:ligatures w14:val="standardContextual"/>
         </w:rPr>
       </w:pPr>
@@ -3268,14 +3269,14 @@
       <w:r>
         <w:fldChar w:fldCharType="separate"/>
       </w:r>
-      <w:hyperlink w:anchor="_Toc179539074" w:history="1">
+      <w:hyperlink w:anchor="_Toc213668859" w:history="1">
         <w:r>
           <w:rPr>
             <w:rStyle w:val="Hyperlink"/>
             <w:rFonts w:eastAsiaTheme="majorEastAsia"/>
             <w:noProof/>
           </w:rPr>
-          <w:t>Table 1 Function Requriements Specification for Requirement Search Courses</w:t>
+          <w:t>Table 1 Functional Requirement 1</w:t>
         </w:r>
         <w:r>
           <w:rPr>
@@ -3296,7 +3297,7 @@
             <w:noProof/>
             <w:webHidden/>
           </w:rPr>
-          <w:instrText xml:space="preserve"> PAGEREF _Toc179539074 \h </w:instrText>
+          <w:instrText xml:space="preserve"> PAGEREF _Toc213668859 \h </w:instrText>
         </w:r>
         <w:r>
           <w:rPr>
@@ -3329,110 +3330,6 @@
     </w:p>
     <w:p>
       <w:pPr>
-        <w:pStyle w:val="TableofFigures"/>
-        <w:tabs>
-          <w:tab w:val="right" w:leader="dot" w:pos="9016"/>
-        </w:tabs>
-        <w:rPr>
-          <w:rFonts w:asciiTheme="minorHAnsi" w:eastAsiaTheme="minorEastAsia" w:hAnsiTheme="minorHAnsi" w:cstheme="minorBidi"/>
-          <w:noProof/>
-          <w:kern w:val="2"/>
-          <w14:ligatures w14:val="standardContextual"/>
-        </w:rPr>
-      </w:pPr>
-      <w:hyperlink w:anchor="_Toc179539075" w:history="1">
-        <w:r>
-          <w:rPr>
-            <w:rStyle w:val="Hyperlink"/>
-            <w:rFonts w:eastAsiaTheme="majorEastAsia"/>
-            <w:noProof/>
-          </w:rPr>
-          <w:t xml:space="preserve">Table 2 </w:t>
-        </w:r>
-        <w:r>
-          <w:rPr>
-            <w:rStyle w:val="Hyperlink"/>
-            <w:rFonts w:eastAsiaTheme="majorEastAsia"/>
-            <w:noProof/>
-          </w:rPr>
-          <w:t>Use case</w:t>
-        </w:r>
-        <w:r>
-          <w:rPr>
-            <w:rStyle w:val="Hyperlink"/>
-            <w:rFonts w:eastAsiaTheme="majorEastAsia"/>
-            <w:noProof/>
-          </w:rPr>
-          <w:t xml:space="preserve"> Description for the </w:t>
-        </w:r>
-        <w:r>
-          <w:rPr>
-            <w:rStyle w:val="Hyperlink"/>
-            <w:rFonts w:eastAsiaTheme="majorEastAsia"/>
-            <w:noProof/>
-          </w:rPr>
-          <w:t>Use case</w:t>
-        </w:r>
-        <w:r>
-          <w:rPr>
-            <w:rStyle w:val="Hyperlink"/>
-            <w:rFonts w:eastAsiaTheme="majorEastAsia"/>
-            <w:noProof/>
-          </w:rPr>
-          <w:t xml:space="preserve"> Recommend Course</w:t>
-        </w:r>
-        <w:r>
-          <w:rPr>
-            <w:noProof/>
-            <w:webHidden/>
-          </w:rPr>
-          <w:tab/>
-        </w:r>
-        <w:r>
-          <w:rPr>
-            <w:noProof/>
-            <w:webHidden/>
-          </w:rPr>
-          <w:fldChar w:fldCharType="begin"/>
-        </w:r>
-        <w:r>
-          <w:rPr>
-            <w:noProof/>
-            <w:webHidden/>
-          </w:rPr>
-          <w:instrText xml:space="preserve"> PAGEREF _Toc179539075 \h </w:instrText>
-        </w:r>
-        <w:r>
-          <w:rPr>
-            <w:noProof/>
-            <w:webHidden/>
-          </w:rPr>
-        </w:r>
-        <w:r>
-          <w:rPr>
-            <w:noProof/>
-            <w:webHidden/>
-          </w:rPr>
-          <w:fldChar w:fldCharType="separate"/>
-        </w:r>
-        <w:r>
-          <w:rPr>
-            <w:noProof/>
-            <w:webHidden/>
-          </w:rPr>
-          <w:t>9</w:t>
-        </w:r>
-        <w:r>
-          <w:rPr>
-            <w:noProof/>
-            <w:webHidden/>
-          </w:rPr>
-          <w:fldChar w:fldCharType="end"/>
-        </w:r>
-      </w:hyperlink>
-    </w:p>
-    <w:p>
-      <w:pPr>
         <w:spacing w:after="160" w:line="278" w:lineRule="auto"/>
         <w:rPr>
           <w:rFonts w:eastAsia="Book Antiqua"/>
@@ -3946,6 +3843,23 @@
         </w:rPr>
         <w:t xml:space="preserve"> web application with different user roles. This helps us understand how each user will interact with the system and what features they need.</w:t>
       </w:r>
+      <w:r>
+        <w:rPr>
+          <w:rFonts w:eastAsia="Times New Roman" w:cs="Times New Roman"/>
+          <w:b w:val="0"/>
+          <w:bCs w:val="0"/>
+          <w:color w:val="auto"/>
+          <w:bdr w:val="none" w:sz="0" w:space="0" w:color="auto"/>
+        </w:rPr>
+        <w:t xml:space="preserve"> </w:t>
+      </w:r>
+      <w:r>
+        <w:rPr>
+          <w:b w:val="0"/>
+          <w:bCs w:val="0"/>
+        </w:rPr>
+        <w:t>We identified 6 core features, which are further divided into detailed use cases for better understanding.</w:t>
+      </w:r>
     </w:p>
     <w:p>
       <w:pPr>
@@ -4084,19 +3998,28 @@
         <w:pStyle w:val="Pa1"/>
         <w:spacing w:after="120" w:line="276" w:lineRule="auto"/>
         <w:jc w:val="both"/>
+      </w:pPr>
+      <w:r>
+        <w:rPr>
+          <w:b w:val="0"/>
+          <w:bCs w:val="0"/>
+        </w:rPr>
+        <w:t>We identified 7 main functional requirements for our system</w:t>
+      </w:r>
+      <w:r>
+        <w:rPr>
+          <w:b w:val="0"/>
+          <w:bCs w:val="0"/>
+        </w:rPr>
+        <w:t xml:space="preserve">. </w:t>
+      </w:r>
+      <w:r>
         <w:rPr>
           <w:rFonts w:cs="Times New Roman"/>
           <w:b w:val="0"/>
           <w:bCs w:val="0"/>
         </w:rPr>
-      </w:pPr>
-      <w:r>
-        <w:rPr>
-          <w:rFonts w:cs="Times New Roman"/>
-          <w:b w:val="0"/>
-          <w:bCs w:val="0"/>
-        </w:rPr>
-        <w:t>We identified 6 main features for our system. Each feature has specific functional requirements that describe what the system should do. These requirements are written from user perspective to clearly explain the expected behavior.</w:t>
+        <w:t>Each feature has specific functional requirements that describe what the system should do. These requirements are written from user perspective to clearly explain the expected behavior.</w:t>
       </w:r>
     </w:p>
     <w:p>
@@ -4148,6 +4071,7 @@
       <w:bookmarkStart w:id="13" w:name="_Toc212456544"/>
       <w:bookmarkStart w:id="14" w:name="_Toc212456708"/>
       <w:bookmarkStart w:id="15" w:name="_Toc212623478"/>
+      <w:bookmarkStart w:id="16" w:name="_Toc213668859"/>
       <w:bookmarkEnd w:id="11"/>
       <w:r>
         <w:rPr>
@@ -4202,6 +4126,7 @@
       <w:bookmarkEnd w:id="13"/>
       <w:bookmarkEnd w:id="14"/>
       <w:bookmarkEnd w:id="15"/>
+      <w:bookmarkEnd w:id="16"/>
     </w:p>
     <w:tbl>
       <w:tblPr>
@@ -9240,8 +9165,8 @@
           <w:szCs w:val="28"/>
         </w:rPr>
       </w:pPr>
-      <w:bookmarkStart w:id="16" w:name="_Toc177718122"/>
-      <w:bookmarkStart w:id="17" w:name="_Toc212543437"/>
+      <w:bookmarkStart w:id="17" w:name="_Toc177718122"/>
+      <w:bookmarkStart w:id="18" w:name="_Toc212543437"/>
       <w:r>
         <w:rPr>
           <w:rFonts w:asciiTheme="majorBidi" w:eastAsia="Arial Unicode MS" w:hAnsiTheme="majorBidi"/>
@@ -9253,8 +9178,8 @@
         </w:rPr>
         <w:t>Non-Functional Requirements</w:t>
       </w:r>
-      <w:bookmarkEnd w:id="16"/>
       <w:bookmarkEnd w:id="17"/>
+      <w:bookmarkEnd w:id="18"/>
     </w:p>
     <w:p>
       <w:pPr>
@@ -9324,8 +9249,8 @@
           <w:szCs w:val="24"/>
         </w:rPr>
       </w:pPr>
-      <w:bookmarkStart w:id="18" w:name="_Toc177718123"/>
-      <w:bookmarkStart w:id="19" w:name="_Toc212543438"/>
+      <w:bookmarkStart w:id="19" w:name="_Toc177718123"/>
+      <w:bookmarkStart w:id="20" w:name="_Toc212543438"/>
       <w:r>
         <w:rPr>
           <w:rFonts w:eastAsia="Arial Unicode MS"/>
@@ -9337,8 +9262,8 @@
         </w:rPr>
         <w:t>Reliability</w:t>
       </w:r>
-      <w:bookmarkEnd w:id="18"/>
       <w:bookmarkEnd w:id="19"/>
+      <w:bookmarkEnd w:id="20"/>
       <w:r>
         <w:rPr>
           <w:rFonts w:eastAsia="Arial Unicode MS"/>
@@ -9364,8 +9289,8 @@
           <w:bdr w:val="nil"/>
         </w:rPr>
       </w:pPr>
-      <w:bookmarkStart w:id="20" w:name="_Toc212543439"/>
-      <w:bookmarkStart w:id="21" w:name="_Toc177718124"/>
+      <w:bookmarkStart w:id="21" w:name="_Toc212543439"/>
+      <w:bookmarkStart w:id="22" w:name="_Toc177718124"/>
       <w:r>
         <w:rPr>
           <w:rFonts w:eastAsia="Arial Unicode MS"/>
@@ -9377,7 +9302,7 @@
         </w:rPr>
         <w:t>The system should work reliably for daily mosque operations. It should not crash frequently and should recover quickly if any problems occur.</w:t>
       </w:r>
-      <w:bookmarkEnd w:id="20"/>
+      <w:bookmarkEnd w:id="21"/>
     </w:p>
     <w:p>
       <w:pPr>
@@ -9393,7 +9318,7 @@
           <w:bdr w:val="nil"/>
         </w:rPr>
       </w:pPr>
-      <w:bookmarkStart w:id="22" w:name="_Toc212543440"/>
+      <w:bookmarkStart w:id="23" w:name="_Toc212543440"/>
       <w:r>
         <w:rPr>
           <w:rFonts w:eastAsia="Arial Unicode MS"/>
@@ -9407,7 +9332,7 @@
         </w:rPr>
         <w:t>Specific Requirements:</w:t>
       </w:r>
-      <w:bookmarkEnd w:id="22"/>
+      <w:bookmarkEnd w:id="23"/>
     </w:p>
     <w:p>
       <w:pPr>
@@ -9426,7 +9351,7 @@
           <w:bdr w:val="nil"/>
         </w:rPr>
       </w:pPr>
-      <w:bookmarkStart w:id="23" w:name="_Toc212543441"/>
+      <w:bookmarkStart w:id="24" w:name="_Toc212543441"/>
       <w:r>
         <w:rPr>
           <w:rFonts w:eastAsia="Arial Unicode MS"/>
@@ -9438,7 +9363,7 @@
         </w:rPr>
         <w:t>The system should be available 95% of the time during prayer hours</w:t>
       </w:r>
-      <w:bookmarkEnd w:id="23"/>
+      <w:bookmarkEnd w:id="24"/>
       <w:r>
         <w:rPr>
           <w:rFonts w:eastAsia="Arial Unicode MS"/>
@@ -9468,7 +9393,7 @@
           <w:bdr w:val="nil"/>
         </w:rPr>
       </w:pPr>
-      <w:bookmarkStart w:id="24" w:name="_Toc212543442"/>
+      <w:bookmarkStart w:id="25" w:name="_Toc212543442"/>
       <w:r>
         <w:rPr>
           <w:rFonts w:eastAsia="Arial Unicode MS"/>
@@ -9480,7 +9405,7 @@
         </w:rPr>
         <w:t>If system goes down, it should recover within 30 minutes</w:t>
       </w:r>
-      <w:bookmarkEnd w:id="24"/>
+      <w:bookmarkEnd w:id="25"/>
     </w:p>
     <w:p>
       <w:pPr>
@@ -9499,7 +9424,7 @@
           <w:bdr w:val="nil"/>
         </w:rPr>
       </w:pPr>
-      <w:bookmarkStart w:id="25" w:name="_Toc212543443"/>
+      <w:bookmarkStart w:id="26" w:name="_Toc212543443"/>
       <w:r>
         <w:rPr>
           <w:rFonts w:eastAsia="Arial Unicode MS"/>
@@ -9511,7 +9436,7 @@
         </w:rPr>
         <w:t>Donation data should not be lost even if system has problems</w:t>
       </w:r>
-      <w:bookmarkEnd w:id="25"/>
+      <w:bookmarkEnd w:id="26"/>
     </w:p>
     <w:p>
       <w:pPr>
@@ -9530,7 +9455,7 @@
           <w:bdr w:val="nil"/>
         </w:rPr>
       </w:pPr>
-      <w:bookmarkStart w:id="26" w:name="_Toc212543444"/>
+      <w:bookmarkStart w:id="27" w:name="_Toc212543444"/>
       <w:r>
         <w:rPr>
           <w:rFonts w:eastAsia="Arial Unicode MS"/>
@@ -9542,7 +9467,7 @@
         </w:rPr>
         <w:t>Backup of important data should happen automatically every week</w:t>
       </w:r>
-      <w:bookmarkEnd w:id="26"/>
+      <w:bookmarkEnd w:id="27"/>
     </w:p>
     <w:p>
       <w:pPr>
@@ -9555,7 +9480,7 @@
           <w:szCs w:val="24"/>
         </w:rPr>
       </w:pPr>
-      <w:bookmarkStart w:id="27" w:name="_Toc212543445"/>
+      <w:bookmarkStart w:id="28" w:name="_Toc212543445"/>
       <w:r>
         <w:rPr>
           <w:rFonts w:eastAsia="Arial Unicode MS"/>
@@ -9567,8 +9492,8 @@
         </w:rPr>
         <w:t>Usability</w:t>
       </w:r>
-      <w:bookmarkEnd w:id="21"/>
-      <w:bookmarkEnd w:id="27"/>
+      <w:bookmarkEnd w:id="22"/>
+      <w:bookmarkEnd w:id="28"/>
     </w:p>
     <w:p>
       <w:pPr>
@@ -9751,8 +9676,8 @@
           <w:szCs w:val="24"/>
         </w:rPr>
       </w:pPr>
-      <w:bookmarkStart w:id="28" w:name="_Toc177718125"/>
-      <w:bookmarkStart w:id="29" w:name="_Toc212543446"/>
+      <w:bookmarkStart w:id="29" w:name="_Toc177718125"/>
+      <w:bookmarkStart w:id="30" w:name="_Toc212543446"/>
       <w:r>
         <w:rPr>
           <w:rFonts w:eastAsia="Arial Unicode MS"/>
@@ -9764,8 +9689,8 @@
         </w:rPr>
         <w:t>Performance</w:t>
       </w:r>
-      <w:bookmarkEnd w:id="28"/>
       <w:bookmarkEnd w:id="29"/>
+      <w:bookmarkEnd w:id="30"/>
     </w:p>
     <w:p>
       <w:pPr>
@@ -9913,8 +9838,8 @@
           <w:szCs w:val="24"/>
         </w:rPr>
       </w:pPr>
-      <w:bookmarkStart w:id="30" w:name="_Toc177718126"/>
-      <w:bookmarkStart w:id="31" w:name="_Toc212543447"/>
+      <w:bookmarkStart w:id="31" w:name="_Toc177718126"/>
+      <w:bookmarkStart w:id="32" w:name="_Toc212543447"/>
       <w:r>
         <w:rPr>
           <w:rFonts w:eastAsia="Arial Unicode MS"/>
@@ -9926,8 +9851,8 @@
         </w:rPr>
         <w:t>Security</w:t>
       </w:r>
-      <w:bookmarkEnd w:id="30"/>
       <w:bookmarkEnd w:id="31"/>
+      <w:bookmarkEnd w:id="32"/>
       <w:r>
         <w:rPr>
           <w:rFonts w:eastAsia="Arial Unicode MS"/>
@@ -10129,8 +10054,8 @@
           <w:szCs w:val="28"/>
         </w:rPr>
       </w:pPr>
-      <w:bookmarkStart w:id="32" w:name="_Toc177718127"/>
-      <w:bookmarkStart w:id="33" w:name="_Toc212543448"/>
+      <w:bookmarkStart w:id="33" w:name="_Toc177718127"/>
+      <w:bookmarkStart w:id="34" w:name="_Toc212543448"/>
       <w:r>
         <w:rPr>
           <w:rFonts w:asciiTheme="majorBidi" w:hAnsiTheme="majorBidi"/>
@@ -10142,8 +10067,8 @@
         </w:rPr>
         <w:t>External Interface Requirements</w:t>
       </w:r>
-      <w:bookmarkEnd w:id="32"/>
       <w:bookmarkEnd w:id="33"/>
+      <w:bookmarkEnd w:id="34"/>
     </w:p>
     <w:p>
       <w:pPr>
@@ -10172,7 +10097,7 @@
         </w:rPr>
         <w:t xml:space="preserve"> </w:t>
       </w:r>
-      <w:bookmarkStart w:id="34" w:name="_Toc177718128"/>
+      <w:bookmarkStart w:id="35" w:name="_Toc177718128"/>
     </w:p>
     <w:p>
       <w:pPr>
@@ -10182,7 +10107,7 @@
           <w:bCs/>
         </w:rPr>
       </w:pPr>
-      <w:bookmarkStart w:id="35" w:name="_Toc212543449"/>
+      <w:bookmarkStart w:id="36" w:name="_Toc212543449"/>
       <w:r>
         <w:rPr>
           <w:rFonts w:eastAsia="Arial Unicode MS"/>
@@ -10192,8 +10117,8 @@
         </w:rPr>
         <w:t>User Interfaces Requirements</w:t>
       </w:r>
-      <w:bookmarkEnd w:id="34"/>
       <w:bookmarkEnd w:id="35"/>
+      <w:bookmarkEnd w:id="36"/>
     </w:p>
     <w:p>
       <w:pPr>
@@ -10413,8 +10338,8 @@
           <w:color w:val="000000" w:themeColor="text1"/>
         </w:rPr>
       </w:pPr>
-      <w:bookmarkStart w:id="36" w:name="_Toc177718129"/>
-      <w:bookmarkStart w:id="37" w:name="_Toc212543450"/>
+      <w:bookmarkStart w:id="37" w:name="_Toc177718129"/>
+      <w:bookmarkStart w:id="38" w:name="_Toc212543450"/>
       <w:r>
         <w:rPr>
           <w:rFonts w:eastAsia="Arial Unicode MS"/>
@@ -10424,8 +10349,8 @@
         </w:rPr>
         <w:t>Software interfaces</w:t>
       </w:r>
-      <w:bookmarkEnd w:id="36"/>
       <w:bookmarkEnd w:id="37"/>
+      <w:bookmarkEnd w:id="38"/>
     </w:p>
     <w:p>
       <w:pPr>
@@ -10653,8 +10578,8 @@
           <w:color w:val="000000" w:themeColor="text1"/>
         </w:rPr>
       </w:pPr>
-      <w:bookmarkStart w:id="38" w:name="_Toc177718130"/>
-      <w:bookmarkStart w:id="39" w:name="_Toc212543451"/>
+      <w:bookmarkStart w:id="39" w:name="_Toc177718130"/>
+      <w:bookmarkStart w:id="40" w:name="_Toc212543451"/>
       <w:r>
         <w:rPr>
           <w:rFonts w:eastAsia="Arial Unicode MS"/>
@@ -10664,8 +10589,8 @@
         </w:rPr>
         <w:t>Hardware interfaces</w:t>
       </w:r>
-      <w:bookmarkEnd w:id="38"/>
       <w:bookmarkEnd w:id="39"/>
+      <w:bookmarkEnd w:id="40"/>
     </w:p>
     <w:p>
       <w:pPr>
@@ -10715,8 +10640,8 @@
           <w:color w:val="000000" w:themeColor="text1"/>
         </w:rPr>
       </w:pPr>
-      <w:bookmarkStart w:id="40" w:name="_Toc177718131"/>
-      <w:bookmarkStart w:id="41" w:name="_Toc212543452"/>
+      <w:bookmarkStart w:id="41" w:name="_Toc177718131"/>
+      <w:bookmarkStart w:id="42" w:name="_Toc212543452"/>
       <w:r>
         <w:rPr>
           <w:rFonts w:eastAsia="Arial Unicode MS"/>
@@ -10726,8 +10651,8 @@
         </w:rPr>
         <w:t>Communications interfaces</w:t>
       </w:r>
-      <w:bookmarkEnd w:id="40"/>
       <w:bookmarkEnd w:id="41"/>
+      <w:bookmarkEnd w:id="42"/>
     </w:p>
     <w:p>
       <w:pPr>
@@ -10868,7 +10793,7 @@
       <w:r>
         <w:t>Simple contact forms for communication</w:t>
       </w:r>
-      <w:bookmarkStart w:id="42" w:name="_Toc177718132"/>
+      <w:bookmarkStart w:id="43" w:name="_Toc177718132"/>
     </w:p>
     <w:p>
       <w:pPr>
@@ -10878,7 +10803,7 @@
           <w:rFonts w:ascii="Times New Roman" w:hAnsi="Times New Roman" w:cs="Times New Roman"/>
         </w:rPr>
       </w:pPr>
-      <w:bookmarkStart w:id="43" w:name="_Toc212543453"/>
+      <w:bookmarkStart w:id="44" w:name="_Toc212543453"/>
       <w:r>
         <w:rPr>
           <w:rFonts w:ascii="Times New Roman" w:hAnsi="Times New Roman" w:cs="Times New Roman"/>
@@ -10891,7 +10816,7 @@
         </w:rPr>
         <w:t xml:space="preserve"> Analysis</w:t>
       </w:r>
-      <w:bookmarkEnd w:id="43"/>
+      <w:bookmarkEnd w:id="44"/>
     </w:p>
     <w:p>
       <w:pPr>
@@ -10906,7 +10831,7 @@
           <w:szCs w:val="24"/>
         </w:rPr>
       </w:pPr>
-      <w:bookmarkStart w:id="44" w:name="_Toc212560432"/>
+      <w:bookmarkStart w:id="45" w:name="_Toc212560432"/>
       <w:r>
         <w:rPr>
           <w:rFonts w:asciiTheme="majorBidi" w:eastAsia="Times New Roman" w:hAnsiTheme="majorBidi"/>
@@ -10918,7 +10843,7 @@
         </w:rPr>
         <w:t xml:space="preserve">Use Case #1 – </w:t>
       </w:r>
-      <w:bookmarkEnd w:id="44"/>
+      <w:bookmarkEnd w:id="45"/>
       <w:r>
         <w:rPr>
           <w:rFonts w:ascii="Times New Roman" w:hAnsi="Times New Roman" w:cs="Times New Roman"/>
@@ -21010,7 +20935,7 @@
           <w:szCs w:val="28"/>
         </w:rPr>
       </w:pPr>
-      <w:bookmarkStart w:id="45" w:name="_Toc212543462"/>
+      <w:bookmarkStart w:id="46" w:name="_Toc212543462"/>
       <w:r>
         <w:rPr>
           <w:rFonts w:asciiTheme="majorBidi" w:eastAsia="Arial Unicode MS" w:hAnsiTheme="majorBidi"/>
@@ -21033,7 +20958,7 @@
         </w:rPr>
         <w:t xml:space="preserve"> Diagram</w:t>
       </w:r>
-      <w:bookmarkEnd w:id="45"/>
+      <w:bookmarkEnd w:id="46"/>
     </w:p>
     <w:p>
       <w:pPr>
@@ -21286,7 +21211,7 @@
           <w:rFonts w:ascii="Times New Roman" w:hAnsi="Times New Roman" w:cs="Times New Roman"/>
         </w:rPr>
       </w:pPr>
-      <w:bookmarkStart w:id="46" w:name="_Toc212543463"/>
+      <w:bookmarkStart w:id="47" w:name="_Toc212543463"/>
       <w:r>
         <w:rPr>
           <w:rFonts w:ascii="Times New Roman" w:hAnsi="Times New Roman" w:cs="Times New Roman"/>
@@ -21294,7 +21219,7 @@
         <w:lastRenderedPageBreak/>
         <w:t>Storyboards</w:t>
       </w:r>
-      <w:bookmarkEnd w:id="46"/>
+      <w:bookmarkEnd w:id="47"/>
     </w:p>
     <w:p>
       <w:pPr>
@@ -21307,7 +21232,7 @@
           <w:szCs w:val="24"/>
         </w:rPr>
       </w:pPr>
-      <w:bookmarkStart w:id="47" w:name="_Toc212543464"/>
+      <w:bookmarkStart w:id="48" w:name="_Toc212543464"/>
       <w:r>
         <w:rPr>
           <w:rFonts w:ascii="Times New Roman" w:eastAsia="Book Antiqua" w:hAnsi="Times New Roman" w:cs="Times New Roman"/>
@@ -21317,7 +21242,7 @@
         </w:rPr>
         <w:t>This section shows how users will use our system in real life. Each storyboard explains one main feature with simple steps that happen on screen.</w:t>
       </w:r>
-      <w:bookmarkEnd w:id="47"/>
+      <w:bookmarkEnd w:id="48"/>
     </w:p>
     <w:p>
       <w:pPr>
@@ -21332,7 +21257,7 @@
           <w:szCs w:val="28"/>
         </w:rPr>
       </w:pPr>
-      <w:bookmarkStart w:id="48" w:name="_Toc212543465"/>
+      <w:bookmarkStart w:id="49" w:name="_Toc212543465"/>
       <w:r>
         <w:rPr>
           <w:rFonts w:asciiTheme="majorBidi" w:hAnsiTheme="majorBidi"/>
@@ -21344,7 +21269,7 @@
         </w:rPr>
         <w:t>Storyboard 1 – Online Donation System</w:t>
       </w:r>
-      <w:bookmarkEnd w:id="48"/>
+      <w:bookmarkEnd w:id="49"/>
     </w:p>
     <w:p>
       <w:pPr>
@@ -21359,7 +21284,7 @@
           <w:szCs w:val="24"/>
         </w:rPr>
       </w:pPr>
-      <w:bookmarkStart w:id="49" w:name="_Toc212543466"/>
+      <w:bookmarkStart w:id="50" w:name="_Toc212543466"/>
       <w:r>
         <w:rPr>
           <w:rFonts w:asciiTheme="majorBidi" w:hAnsiTheme="majorBidi"/>
@@ -21371,7 +21296,7 @@
         </w:rPr>
         <w:t>Scene Description:</w:t>
       </w:r>
-      <w:bookmarkEnd w:id="49"/>
+      <w:bookmarkEnd w:id="50"/>
     </w:p>
     <w:p>
       <w:pPr>
@@ -21384,7 +21309,7 @@
           <w:szCs w:val="24"/>
         </w:rPr>
       </w:pPr>
-      <w:bookmarkStart w:id="50" w:name="_Toc212543467"/>
+      <w:bookmarkStart w:id="51" w:name="_Toc212543467"/>
       <w:r>
         <w:rPr>
           <w:rFonts w:asciiTheme="majorBidi" w:hAnsiTheme="majorBidi"/>
@@ -21394,7 +21319,7 @@
         </w:rPr>
         <w:t>A community member wants to donate money to mosque through website without visiting in person. They want to see confirmation and later check where their money was used.</w:t>
       </w:r>
-      <w:bookmarkEnd w:id="50"/>
+      <w:bookmarkEnd w:id="51"/>
     </w:p>
     <w:p>
       <w:pPr>
@@ -21409,7 +21334,7 @@
           <w:szCs w:val="24"/>
         </w:rPr>
       </w:pPr>
-      <w:bookmarkStart w:id="51" w:name="_Toc212543468"/>
+      <w:bookmarkStart w:id="52" w:name="_Toc212543468"/>
       <w:r>
         <w:rPr>
           <w:rFonts w:asciiTheme="majorBidi" w:hAnsiTheme="majorBidi"/>
@@ -21421,7 +21346,7 @@
         </w:rPr>
         <w:t>Steps:</w:t>
       </w:r>
-      <w:bookmarkEnd w:id="51"/>
+      <w:bookmarkEnd w:id="52"/>
     </w:p>
     <w:p>
       <w:pPr>
@@ -21438,7 +21363,7 @@
           <w:szCs w:val="24"/>
         </w:rPr>
       </w:pPr>
-      <w:bookmarkStart w:id="52" w:name="_Toc212543469"/>
+      <w:bookmarkStart w:id="53" w:name="_Toc212543469"/>
       <w:r>
         <w:rPr>
           <w:rFonts w:asciiTheme="majorBidi" w:hAnsiTheme="majorBidi"/>
@@ -21448,7 +21373,7 @@
         </w:rPr>
         <w:t>User goes to website and clicks "Donate Online" button.</w:t>
       </w:r>
-      <w:bookmarkEnd w:id="52"/>
+      <w:bookmarkEnd w:id="53"/>
     </w:p>
     <w:p>
       <w:pPr>
@@ -21465,7 +21390,7 @@
           <w:szCs w:val="24"/>
         </w:rPr>
       </w:pPr>
-      <w:bookmarkStart w:id="53" w:name="_Toc212543470"/>
+      <w:bookmarkStart w:id="54" w:name="_Toc212543470"/>
       <w:r>
         <w:rPr>
           <w:rFonts w:asciiTheme="majorBidi" w:hAnsiTheme="majorBidi"/>
@@ -21475,7 +21400,7 @@
         </w:rPr>
         <w:t>Selects donation type from options (Zakat, Sadaqah, Mosque Fund).</w:t>
       </w:r>
-      <w:bookmarkEnd w:id="53"/>
+      <w:bookmarkEnd w:id="54"/>
     </w:p>
     <w:p>
       <w:pPr>
@@ -21492,7 +21417,7 @@
           <w:szCs w:val="24"/>
         </w:rPr>
       </w:pPr>
-      <w:bookmarkStart w:id="54" w:name="_Toc212543471"/>
+      <w:bookmarkStart w:id="55" w:name="_Toc212543471"/>
       <w:r>
         <w:rPr>
           <w:rFonts w:asciiTheme="majorBidi" w:hAnsiTheme="majorBidi"/>
@@ -21502,7 +21427,7 @@
         </w:rPr>
         <w:t>Enters donation amount in rupees.</w:t>
       </w:r>
-      <w:bookmarkEnd w:id="54"/>
+      <w:bookmarkEnd w:id="55"/>
     </w:p>
     <w:p>
       <w:pPr>
@@ -21519,7 +21444,7 @@
           <w:szCs w:val="24"/>
         </w:rPr>
       </w:pPr>
-      <w:bookmarkStart w:id="55" w:name="_Toc212543472"/>
+      <w:bookmarkStart w:id="56" w:name="_Toc212543472"/>
       <w:r>
         <w:rPr>
           <w:rFonts w:asciiTheme="majorBidi" w:hAnsiTheme="majorBidi"/>
@@ -21529,7 +21454,7 @@
         </w:rPr>
         <w:t>Fills in their name and contact details.</w:t>
       </w:r>
-      <w:bookmarkEnd w:id="55"/>
+      <w:bookmarkEnd w:id="56"/>
     </w:p>
     <w:p>
       <w:pPr>
@@ -21546,7 +21471,7 @@
           <w:szCs w:val="24"/>
         </w:rPr>
       </w:pPr>
-      <w:bookmarkStart w:id="56" w:name="_Toc212543473"/>
+      <w:bookmarkStart w:id="57" w:name="_Toc212543473"/>
       <w:r>
         <w:rPr>
           <w:rFonts w:asciiTheme="majorBidi" w:hAnsiTheme="majorBidi"/>
@@ -21556,7 +21481,7 @@
         </w:rPr>
         <w:t>Clicks "Submit Donation" button.</w:t>
       </w:r>
-      <w:bookmarkEnd w:id="56"/>
+      <w:bookmarkEnd w:id="57"/>
     </w:p>
     <w:p>
       <w:pPr>
@@ -21573,7 +21498,7 @@
           <w:szCs w:val="24"/>
         </w:rPr>
       </w:pPr>
-      <w:bookmarkStart w:id="57" w:name="_Toc212543474"/>
+      <w:bookmarkStart w:id="58" w:name="_Toc212543474"/>
       <w:r>
         <w:rPr>
           <w:rFonts w:asciiTheme="majorBidi" w:hAnsiTheme="majorBidi"/>
@@ -21583,7 +21508,7 @@
         </w:rPr>
         <w:t>System shows "Donation Successful!" message.</w:t>
       </w:r>
-      <w:bookmarkEnd w:id="57"/>
+      <w:bookmarkEnd w:id="58"/>
     </w:p>
     <w:p>
       <w:pPr>
@@ -21600,7 +21525,7 @@
           <w:szCs w:val="24"/>
         </w:rPr>
       </w:pPr>
-      <w:bookmarkStart w:id="58" w:name="_Toc212543475"/>
+      <w:bookmarkStart w:id="59" w:name="_Toc212543475"/>
       <w:r>
         <w:rPr>
           <w:rFonts w:asciiTheme="majorBidi" w:hAnsiTheme="majorBidi"/>
@@ -21610,7 +21535,7 @@
         </w:rPr>
         <w:t>Admin sees new donation in dashboard with donor details.</w:t>
       </w:r>
-      <w:bookmarkEnd w:id="58"/>
+      <w:bookmarkEnd w:id="59"/>
     </w:p>
     <w:p>
       <w:pPr>
@@ -21627,7 +21552,7 @@
           <w:szCs w:val="24"/>
         </w:rPr>
       </w:pPr>
-      <w:bookmarkStart w:id="59" w:name="_Toc212543476"/>
+      <w:bookmarkStart w:id="60" w:name="_Toc212543476"/>
       <w:r>
         <w:rPr>
           <w:rFonts w:asciiTheme="majorBidi" w:hAnsiTheme="majorBidi"/>
@@ -21637,7 +21562,7 @@
         </w:rPr>
         <w:t>When mosque spends money, admin adds expense record like "5000 for new fans".</w:t>
       </w:r>
-      <w:bookmarkEnd w:id="59"/>
+      <w:bookmarkEnd w:id="60"/>
     </w:p>
     <w:p>
       <w:pPr>
@@ -21654,7 +21579,7 @@
           <w:szCs w:val="24"/>
         </w:rPr>
       </w:pPr>
-      <w:bookmarkStart w:id="60" w:name="_Toc212543477"/>
+      <w:bookmarkStart w:id="61" w:name="_Toc212543477"/>
       <w:r>
         <w:rPr>
           <w:rFonts w:asciiTheme="majorBidi" w:hAnsiTheme="majorBidi"/>
@@ -21664,7 +21589,7 @@
         </w:rPr>
         <w:t>All users can see transparency report showing donations and expenses.</w:t>
       </w:r>
-      <w:bookmarkEnd w:id="60"/>
+      <w:bookmarkEnd w:id="61"/>
     </w:p>
     <w:p>
       <w:pPr>
@@ -21681,7 +21606,7 @@
           <w:szCs w:val="24"/>
         </w:rPr>
       </w:pPr>
-      <w:bookmarkStart w:id="61" w:name="_Toc212543478"/>
+      <w:bookmarkStart w:id="62" w:name="_Toc212543478"/>
       <w:r>
         <w:rPr>
           <w:rFonts w:asciiTheme="majorBidi" w:hAnsiTheme="majorBidi"/>
@@ -21691,7 +21616,7 @@
         </w:rPr>
         <w:t>Donor feels happy seeing how their money helped mosque.</w:t>
       </w:r>
-      <w:bookmarkEnd w:id="61"/>
+      <w:bookmarkEnd w:id="62"/>
     </w:p>
     <w:p/>
     <w:p>
@@ -21707,7 +21632,7 @@
           <w:szCs w:val="28"/>
         </w:rPr>
       </w:pPr>
-      <w:bookmarkStart w:id="62" w:name="_Toc212543479"/>
+      <w:bookmarkStart w:id="63" w:name="_Toc212543479"/>
       <w:r>
         <w:rPr>
           <w:rFonts w:asciiTheme="majorBidi" w:hAnsiTheme="majorBidi"/>
@@ -21753,7 +21678,7 @@
         </w:rPr>
         <w:t>Event Management</w:t>
       </w:r>
-      <w:bookmarkEnd w:id="62"/>
+      <w:bookmarkEnd w:id="63"/>
     </w:p>
     <w:p>
       <w:pPr>
@@ -21768,7 +21693,7 @@
           <w:szCs w:val="24"/>
         </w:rPr>
       </w:pPr>
-      <w:bookmarkStart w:id="63" w:name="_Toc212543480"/>
+      <w:bookmarkStart w:id="64" w:name="_Toc212543480"/>
       <w:r>
         <w:rPr>
           <w:rFonts w:asciiTheme="majorBidi" w:hAnsiTheme="majorBidi"/>
@@ -21780,7 +21705,7 @@
         </w:rPr>
         <w:t>Scene Description:</w:t>
       </w:r>
-      <w:bookmarkEnd w:id="63"/>
+      <w:bookmarkEnd w:id="64"/>
     </w:p>
     <w:p>
       <w:pPr>
@@ -21793,7 +21718,7 @@
           <w:szCs w:val="24"/>
         </w:rPr>
       </w:pPr>
-      <w:bookmarkStart w:id="64" w:name="_Toc212543481"/>
+      <w:bookmarkStart w:id="65" w:name="_Toc212543481"/>
       <w:r>
         <w:rPr>
           <w:rFonts w:asciiTheme="majorBidi" w:hAnsiTheme="majorBidi"/>
@@ -21803,7 +21728,7 @@
         </w:rPr>
         <w:t>Mosque admin wants to organize a Quran learning class and community members want to register online for it.</w:t>
       </w:r>
-      <w:bookmarkEnd w:id="64"/>
+      <w:bookmarkEnd w:id="65"/>
     </w:p>
     <w:p>
       <w:pPr>
@@ -21818,7 +21743,7 @@
           <w:szCs w:val="24"/>
         </w:rPr>
       </w:pPr>
-      <w:bookmarkStart w:id="65" w:name="_Toc212543482"/>
+      <w:bookmarkStart w:id="66" w:name="_Toc212543482"/>
       <w:r>
         <w:rPr>
           <w:rFonts w:asciiTheme="majorBidi" w:hAnsiTheme="majorBidi"/>
@@ -21830,7 +21755,7 @@
         </w:rPr>
         <w:t>Steps:</w:t>
       </w:r>
-      <w:bookmarkEnd w:id="65"/>
+      <w:bookmarkEnd w:id="66"/>
     </w:p>
     <w:p/>
     <w:p>
@@ -21988,7 +21913,7 @@
           <w:szCs w:val="28"/>
         </w:rPr>
       </w:pPr>
-      <w:bookmarkStart w:id="66" w:name="_Toc212543483"/>
+      <w:bookmarkStart w:id="67" w:name="_Toc212543483"/>
       <w:r>
         <w:rPr>
           <w:rFonts w:asciiTheme="majorBidi" w:hAnsiTheme="majorBidi"/>
@@ -22034,7 +21959,7 @@
         </w:rPr>
         <w:t>Nikah Booking</w:t>
       </w:r>
-      <w:bookmarkEnd w:id="66"/>
+      <w:bookmarkEnd w:id="67"/>
     </w:p>
     <w:p>
       <w:pPr>
@@ -22049,7 +21974,7 @@
           <w:szCs w:val="24"/>
         </w:rPr>
       </w:pPr>
-      <w:bookmarkStart w:id="67" w:name="_Toc212543484"/>
+      <w:bookmarkStart w:id="68" w:name="_Toc212543484"/>
       <w:r>
         <w:rPr>
           <w:rFonts w:asciiTheme="majorBidi" w:hAnsiTheme="majorBidi"/>
@@ -22061,7 +21986,7 @@
         </w:rPr>
         <w:t>Scene Description:</w:t>
       </w:r>
-      <w:bookmarkEnd w:id="67"/>
+      <w:bookmarkEnd w:id="68"/>
     </w:p>
     <w:p>
       <w:pPr>
@@ -22075,7 +22000,7 @@
           <w:szCs w:val="24"/>
         </w:rPr>
       </w:pPr>
-      <w:bookmarkStart w:id="68" w:name="_Toc212543485"/>
+      <w:bookmarkStart w:id="69" w:name="_Toc212543485"/>
       <w:r>
         <w:rPr>
           <w:rFonts w:asciiTheme="majorBidi" w:hAnsiTheme="majorBidi"/>
@@ -22085,7 +22010,7 @@
         </w:rPr>
         <w:t>A community member wants to book a marriage (nikah) service online instead of visiting mosque in person.</w:t>
       </w:r>
-      <w:bookmarkEnd w:id="68"/>
+      <w:bookmarkEnd w:id="69"/>
     </w:p>
     <w:p>
       <w:pPr>
@@ -22100,7 +22025,7 @@
           <w:szCs w:val="24"/>
         </w:rPr>
       </w:pPr>
-      <w:bookmarkStart w:id="69" w:name="_Toc212543486"/>
+      <w:bookmarkStart w:id="70" w:name="_Toc212543486"/>
       <w:r>
         <w:rPr>
           <w:rFonts w:asciiTheme="majorBidi" w:hAnsiTheme="majorBidi"/>
@@ -22112,7 +22037,7 @@
         </w:rPr>
         <w:t>Steps:</w:t>
       </w:r>
-      <w:bookmarkEnd w:id="69"/>
+      <w:bookmarkEnd w:id="70"/>
     </w:p>
     <w:p>
       <w:pPr>
@@ -22129,7 +22054,7 @@
           <w:szCs w:val="24"/>
         </w:rPr>
       </w:pPr>
-      <w:bookmarkStart w:id="70" w:name="_Toc212543487"/>
+      <w:bookmarkStart w:id="71" w:name="_Toc212543487"/>
       <w:r>
         <w:rPr>
           <w:rFonts w:asciiTheme="majorBidi" w:hAnsiTheme="majorBidi"/>
@@ -22139,7 +22064,7 @@
         </w:rPr>
         <w:t>User logs into system.</w:t>
       </w:r>
-      <w:bookmarkEnd w:id="70"/>
+      <w:bookmarkEnd w:id="71"/>
     </w:p>
     <w:p>
       <w:pPr>
@@ -22156,7 +22081,7 @@
           <w:szCs w:val="24"/>
         </w:rPr>
       </w:pPr>
-      <w:bookmarkStart w:id="71" w:name="_Toc212543488"/>
+      <w:bookmarkStart w:id="72" w:name="_Toc212543488"/>
       <w:r>
         <w:rPr>
           <w:rFonts w:asciiTheme="majorBidi" w:hAnsiTheme="majorBidi"/>
@@ -22166,7 +22091,7 @@
         </w:rPr>
         <w:t>Goes to Nikah Booking page.</w:t>
       </w:r>
-      <w:bookmarkEnd w:id="71"/>
+      <w:bookmarkEnd w:id="72"/>
     </w:p>
     <w:p>
       <w:pPr>
@@ -22183,7 +22108,7 @@
           <w:szCs w:val="24"/>
         </w:rPr>
       </w:pPr>
-      <w:bookmarkStart w:id="72" w:name="_Toc212543489"/>
+      <w:bookmarkStart w:id="73" w:name="_Toc212543489"/>
       <w:r>
         <w:rPr>
           <w:rFonts w:asciiTheme="majorBidi" w:hAnsiTheme="majorBidi"/>
@@ -22193,7 +22118,7 @@
         </w:rPr>
         <w:t>Fills required details like date, time, and contact info.</w:t>
       </w:r>
-      <w:bookmarkEnd w:id="72"/>
+      <w:bookmarkEnd w:id="73"/>
     </w:p>
     <w:p>
       <w:pPr>
@@ -22210,7 +22135,7 @@
           <w:szCs w:val="24"/>
         </w:rPr>
       </w:pPr>
-      <w:bookmarkStart w:id="73" w:name="_Toc212543490"/>
+      <w:bookmarkStart w:id="74" w:name="_Toc212543490"/>
       <w:r>
         <w:rPr>
           <w:rFonts w:asciiTheme="majorBidi" w:hAnsiTheme="majorBidi"/>
@@ -22220,7 +22145,7 @@
         </w:rPr>
         <w:t>Submits the booking request.</w:t>
       </w:r>
-      <w:bookmarkEnd w:id="73"/>
+      <w:bookmarkEnd w:id="74"/>
     </w:p>
     <w:p>
       <w:pPr>
@@ -22237,7 +22162,7 @@
           <w:szCs w:val="24"/>
         </w:rPr>
       </w:pPr>
-      <w:bookmarkStart w:id="74" w:name="_Toc212543491"/>
+      <w:bookmarkStart w:id="75" w:name="_Toc212543491"/>
       <w:r>
         <w:rPr>
           <w:rFonts w:asciiTheme="majorBidi" w:hAnsiTheme="majorBidi"/>
@@ -22247,7 +22172,7 @@
         </w:rPr>
         <w:t>System sends confirmation message.</w:t>
       </w:r>
-      <w:bookmarkEnd w:id="74"/>
+      <w:bookmarkEnd w:id="75"/>
     </w:p>
     <w:p>
       <w:pPr>
@@ -22264,7 +22189,7 @@
           <w:szCs w:val="24"/>
         </w:rPr>
       </w:pPr>
-      <w:bookmarkStart w:id="75" w:name="_Toc212543492"/>
+      <w:bookmarkStart w:id="76" w:name="_Toc212543492"/>
       <w:r>
         <w:rPr>
           <w:rFonts w:asciiTheme="majorBidi" w:hAnsiTheme="majorBidi"/>
@@ -22274,7 +22199,7 @@
         </w:rPr>
         <w:t>Mosque admin sees new booking request in dashboard.</w:t>
       </w:r>
-      <w:bookmarkEnd w:id="75"/>
+      <w:bookmarkEnd w:id="76"/>
     </w:p>
     <w:p>
       <w:pPr>
@@ -22291,7 +22216,7 @@
           <w:szCs w:val="24"/>
         </w:rPr>
       </w:pPr>
-      <w:bookmarkStart w:id="76" w:name="_Toc212543493"/>
+      <w:bookmarkStart w:id="77" w:name="_Toc212543493"/>
       <w:r>
         <w:rPr>
           <w:rFonts w:asciiTheme="majorBidi" w:hAnsiTheme="majorBidi"/>
@@ -22301,7 +22226,7 @@
         </w:rPr>
         <w:t>Admin checks available imam and confirms schedule.</w:t>
       </w:r>
-      <w:bookmarkEnd w:id="76"/>
+      <w:bookmarkEnd w:id="77"/>
     </w:p>
     <w:p>
       <w:pPr>
@@ -22318,7 +22243,7 @@
           <w:szCs w:val="24"/>
         </w:rPr>
       </w:pPr>
-      <w:bookmarkStart w:id="77" w:name="_Toc212543494"/>
+      <w:bookmarkStart w:id="78" w:name="_Toc212543494"/>
       <w:r>
         <w:rPr>
           <w:rFonts w:asciiTheme="majorBidi" w:hAnsiTheme="majorBidi"/>
@@ -22328,7 +22253,7 @@
         </w:rPr>
         <w:t>User receives message “Your Nikah booking is confirmed.”</w:t>
       </w:r>
-      <w:bookmarkEnd w:id="77"/>
+      <w:bookmarkEnd w:id="78"/>
     </w:p>
     <w:p>
       <w:pPr>
@@ -22343,7 +22268,7 @@
           <w:szCs w:val="28"/>
         </w:rPr>
       </w:pPr>
-      <w:bookmarkStart w:id="78" w:name="_Toc212543495"/>
+      <w:bookmarkStart w:id="79" w:name="_Toc212543495"/>
       <w:r>
         <w:rPr>
           <w:rFonts w:asciiTheme="majorBidi" w:hAnsiTheme="majorBidi"/>
@@ -22388,7 +22313,7 @@
         </w:rPr>
         <w:t>Announcement System</w:t>
       </w:r>
-      <w:bookmarkEnd w:id="78"/>
+      <w:bookmarkEnd w:id="79"/>
     </w:p>
     <w:p>
       <w:pPr>
@@ -22403,7 +22328,7 @@
           <w:szCs w:val="24"/>
         </w:rPr>
       </w:pPr>
-      <w:bookmarkStart w:id="79" w:name="_Toc212543496"/>
+      <w:bookmarkStart w:id="80" w:name="_Toc212543496"/>
       <w:r>
         <w:rPr>
           <w:rFonts w:asciiTheme="majorBidi" w:hAnsiTheme="majorBidi"/>
@@ -22415,7 +22340,7 @@
         </w:rPr>
         <w:t>Scene Description:</w:t>
       </w:r>
-      <w:bookmarkEnd w:id="79"/>
+      <w:bookmarkEnd w:id="80"/>
     </w:p>
     <w:p>
       <w:pPr>
@@ -22428,7 +22353,7 @@
           <w:szCs w:val="24"/>
         </w:rPr>
       </w:pPr>
-      <w:bookmarkStart w:id="80" w:name="_Toc212543497"/>
+      <w:bookmarkStart w:id="81" w:name="_Toc212543497"/>
       <w:r>
         <w:rPr>
           <w:rFonts w:asciiTheme="majorBidi" w:hAnsiTheme="majorBidi"/>
@@ -22438,7 +22363,7 @@
         </w:rPr>
         <w:t>Mosque admin needs to share important announcements with entire community quickly.</w:t>
       </w:r>
-      <w:bookmarkEnd w:id="80"/>
+      <w:bookmarkEnd w:id="81"/>
     </w:p>
     <w:p>
       <w:pPr>
@@ -22453,7 +22378,7 @@
           <w:szCs w:val="24"/>
         </w:rPr>
       </w:pPr>
-      <w:bookmarkStart w:id="81" w:name="_Toc212543498"/>
+      <w:bookmarkStart w:id="82" w:name="_Toc212543498"/>
       <w:r>
         <w:rPr>
           <w:rFonts w:asciiTheme="majorBidi" w:hAnsiTheme="majorBidi"/>
@@ -22465,7 +22390,7 @@
         </w:rPr>
         <w:t>Steps:</w:t>
       </w:r>
-      <w:bookmarkEnd w:id="81"/>
+      <w:bookmarkEnd w:id="82"/>
     </w:p>
     <w:p>
       <w:pPr>
@@ -22482,7 +22407,7 @@
           <w:szCs w:val="24"/>
         </w:rPr>
       </w:pPr>
-      <w:bookmarkStart w:id="82" w:name="_Toc212543499"/>
+      <w:bookmarkStart w:id="83" w:name="_Toc212543499"/>
       <w:r>
         <w:rPr>
           <w:rFonts w:asciiTheme="majorBidi" w:hAnsiTheme="majorBidi"/>
@@ -22492,7 +22417,7 @@
         </w:rPr>
         <w:t>Admin logs in and goes to Announcements section.</w:t>
       </w:r>
-      <w:bookmarkEnd w:id="82"/>
+      <w:bookmarkEnd w:id="83"/>
     </w:p>
     <w:p>
       <w:pPr>
@@ -22509,7 +22434,7 @@
           <w:szCs w:val="24"/>
         </w:rPr>
       </w:pPr>
-      <w:bookmarkStart w:id="83" w:name="_Toc212543500"/>
+      <w:bookmarkStart w:id="84" w:name="_Toc212543500"/>
       <w:r>
         <w:rPr>
           <w:rFonts w:asciiTheme="majorBidi" w:hAnsiTheme="majorBidi"/>
@@ -22519,7 +22444,7 @@
         </w:rPr>
         <w:t>Clicks "Create New Announcement" button.</w:t>
       </w:r>
-      <w:bookmarkEnd w:id="83"/>
+      <w:bookmarkEnd w:id="84"/>
     </w:p>
     <w:p>
       <w:pPr>
@@ -22536,7 +22461,7 @@
           <w:szCs w:val="24"/>
         </w:rPr>
       </w:pPr>
-      <w:bookmarkStart w:id="84" w:name="_Toc212543501"/>
+      <w:bookmarkStart w:id="85" w:name="_Toc212543501"/>
       <w:r>
         <w:rPr>
           <w:rFonts w:asciiTheme="majorBidi" w:hAnsiTheme="majorBidi"/>
@@ -22546,7 +22471,7 @@
         </w:rPr>
         <w:t>Writes announcement title and details.</w:t>
       </w:r>
-      <w:bookmarkEnd w:id="84"/>
+      <w:bookmarkEnd w:id="85"/>
     </w:p>
     <w:p>
       <w:pPr>
@@ -22563,7 +22488,7 @@
           <w:szCs w:val="24"/>
         </w:rPr>
       </w:pPr>
-      <w:bookmarkStart w:id="85" w:name="_Toc212543502"/>
+      <w:bookmarkStart w:id="86" w:name="_Toc212543502"/>
       <w:r>
         <w:rPr>
           <w:rFonts w:asciiTheme="majorBidi" w:hAnsiTheme="majorBidi"/>
@@ -22573,7 +22498,7 @@
         </w:rPr>
         <w:t>Marks it as "Urgent" if important.</w:t>
       </w:r>
-      <w:bookmarkEnd w:id="85"/>
+      <w:bookmarkEnd w:id="86"/>
     </w:p>
     <w:p>
       <w:pPr>
@@ -22590,7 +22515,7 @@
           <w:szCs w:val="24"/>
         </w:rPr>
       </w:pPr>
-      <w:bookmarkStart w:id="86" w:name="_Toc212543503"/>
+      <w:bookmarkStart w:id="87" w:name="_Toc212543503"/>
       <w:r>
         <w:rPr>
           <w:rFonts w:asciiTheme="majorBidi" w:hAnsiTheme="majorBidi"/>
@@ -22600,7 +22525,7 @@
         </w:rPr>
         <w:t>Clicks "Publish" button.</w:t>
       </w:r>
-      <w:bookmarkEnd w:id="86"/>
+      <w:bookmarkEnd w:id="87"/>
     </w:p>
     <w:p>
       <w:pPr>
@@ -22617,7 +22542,7 @@
           <w:szCs w:val="24"/>
         </w:rPr>
       </w:pPr>
-      <w:bookmarkStart w:id="87" w:name="_Toc212543504"/>
+      <w:bookmarkStart w:id="88" w:name="_Toc212543504"/>
       <w:r>
         <w:rPr>
           <w:rFonts w:asciiTheme="majorBidi" w:hAnsiTheme="majorBidi"/>
@@ -22627,7 +22552,7 @@
         </w:rPr>
         <w:t>Announcement immediately appears on website homepage.</w:t>
       </w:r>
-      <w:bookmarkEnd w:id="87"/>
+      <w:bookmarkEnd w:id="88"/>
     </w:p>
     <w:p>
       <w:pPr>
@@ -22656,7 +22581,7 @@
           <w:szCs w:val="24"/>
         </w:rPr>
       </w:pPr>
-      <w:bookmarkStart w:id="88" w:name="_Toc212543505"/>
+      <w:bookmarkStart w:id="89" w:name="_Toc212543505"/>
       <w:r>
         <w:rPr>
           <w:rFonts w:asciiTheme="majorBidi" w:hAnsiTheme="majorBidi"/>
@@ -22667,7 +22592,7 @@
         <w:lastRenderedPageBreak/>
         <w:t>Community members visit website and see new announcement.</w:t>
       </w:r>
-      <w:bookmarkEnd w:id="88"/>
+      <w:bookmarkEnd w:id="89"/>
     </w:p>
     <w:p>
       <w:pPr>
@@ -22684,7 +22609,7 @@
           <w:szCs w:val="24"/>
         </w:rPr>
       </w:pPr>
-      <w:bookmarkStart w:id="89" w:name="_Toc212543506"/>
+      <w:bookmarkStart w:id="90" w:name="_Toc212543506"/>
       <w:r>
         <w:rPr>
           <w:rFonts w:asciiTheme="majorBidi" w:hAnsiTheme="majorBidi"/>
@@ -22694,7 +22619,7 @@
         </w:rPr>
         <w:t>They read the important information.</w:t>
       </w:r>
-      <w:bookmarkEnd w:id="89"/>
+      <w:bookmarkEnd w:id="90"/>
     </w:p>
     <w:p>
       <w:pPr>
@@ -22708,7 +22633,7 @@
           <w:rFonts w:asciiTheme="majorBidi" w:hAnsiTheme="majorBidi"/>
         </w:rPr>
       </w:pPr>
-      <w:bookmarkStart w:id="90" w:name="_Toc212543507"/>
+      <w:bookmarkStart w:id="91" w:name="_Toc212543507"/>
       <w:r>
         <w:rPr>
           <w:rFonts w:asciiTheme="majorBidi" w:hAnsiTheme="majorBidi"/>
@@ -22718,7 +22643,7 @@
         </w:rPr>
         <w:t>No one misses important mosque updates anymore.</w:t>
       </w:r>
-      <w:bookmarkEnd w:id="90"/>
+      <w:bookmarkEnd w:id="91"/>
       <w:r>
         <w:rPr>
           <w:rFonts w:asciiTheme="majorBidi" w:hAnsiTheme="majorBidi"/>
@@ -22734,7 +22659,7 @@
           <w:rFonts w:asciiTheme="majorBidi" w:hAnsiTheme="majorBidi"/>
         </w:rPr>
       </w:pPr>
-      <w:bookmarkStart w:id="91" w:name="_Toc212543508"/>
+      <w:bookmarkStart w:id="92" w:name="_Toc212543508"/>
       <w:r>
         <w:rPr>
           <w:rFonts w:ascii="Times New Roman" w:eastAsia="Book Antiqua" w:hAnsi="Times New Roman" w:cs="Times New Roman"/>
@@ -22754,8 +22679,8 @@
         </w:rPr>
         <w:t>Summary</w:t>
       </w:r>
-      <w:bookmarkEnd w:id="42"/>
-      <w:bookmarkEnd w:id="91"/>
+      <w:bookmarkEnd w:id="43"/>
+      <w:bookmarkEnd w:id="92"/>
       <w:r>
         <w:rPr>
           <w:rFonts w:ascii="Times New Roman" w:eastAsia="Book Antiqua" w:hAnsi="Times New Roman" w:cs="Times New Roman"/>
@@ -22891,7 +22816,7 @@
           <w:rFonts w:ascii="Times New Roman" w:hAnsi="Times New Roman" w:cs="Times New Roman"/>
         </w:rPr>
       </w:pPr>
-      <w:bookmarkStart w:id="92" w:name="_Toc212543509"/>
+      <w:bookmarkStart w:id="93" w:name="_Toc212543509"/>
       <w:r>
         <w:rPr>
           <w:rFonts w:ascii="Times New Roman" w:hAnsi="Times New Roman" w:cs="Times New Roman"/>
@@ -22899,7 +22824,7 @@
         <w:lastRenderedPageBreak/>
         <w:t>References</w:t>
       </w:r>
-      <w:bookmarkEnd w:id="92"/>
+      <w:bookmarkEnd w:id="93"/>
     </w:p>
     <w:p>
       <w:pPr>

</xml_diff>